<commit_message>
modified about me file and added a new image file
</commit_message>
<xml_diff>
--- a/ABOUT ME.docx
+++ b/ABOUT ME.docx
@@ -246,6 +246,65 @@
           <w:lang w:val="en-GB"/>
         </w:rPr>
         <w:t>solutions.</w:t>
+      </w:r>
+    </w:p>
+    <w:p>
+      <w:pPr>
+        <w:rPr>
+          <w:rFonts w:ascii="Times New Roman" w:hAnsi="Times New Roman"/>
+          <w:sz w:val="24"/>
+          <w:szCs w:val="24"/>
+          <w:lang w:val="en-GB"/>
+        </w:rPr>
+      </w:pPr>
+      <w:r>
+        <w:rPr>
+          <w:rFonts w:ascii="Times New Roman" w:hAnsi="Times New Roman"/>
+          <w:sz w:val="24"/>
+          <w:szCs w:val="24"/>
+          <w:lang w:val="en-GB"/>
+        </w:rPr>
+        <w:t xml:space="preserve">Recently, got referred by my boss for a job as a Quality assurance analyst. I am forever grateful to God and to Miss </w:t>
+      </w:r>
+      <w:proofErr w:type="spellStart"/>
+      <w:r>
+        <w:rPr>
+          <w:rFonts w:ascii="Times New Roman" w:hAnsi="Times New Roman"/>
+          <w:sz w:val="24"/>
+          <w:szCs w:val="24"/>
+          <w:lang w:val="en-GB"/>
+        </w:rPr>
+        <w:t>Ibironke</w:t>
+      </w:r>
+      <w:proofErr w:type="spellEnd"/>
+      <w:r>
+        <w:rPr>
+          <w:rFonts w:ascii="Times New Roman" w:hAnsi="Times New Roman"/>
+          <w:sz w:val="24"/>
+          <w:szCs w:val="24"/>
+          <w:lang w:val="en-GB"/>
+        </w:rPr>
+        <w:t xml:space="preserve"> </w:t>
+      </w:r>
+      <w:proofErr w:type="spellStart"/>
+      <w:r>
+        <w:rPr>
+          <w:rFonts w:ascii="Times New Roman" w:hAnsi="Times New Roman"/>
+          <w:sz w:val="24"/>
+          <w:szCs w:val="24"/>
+          <w:lang w:val="en-GB"/>
+        </w:rPr>
+        <w:t>Yekinni</w:t>
+      </w:r>
+      <w:proofErr w:type="spellEnd"/>
+      <w:r>
+        <w:rPr>
+          <w:rFonts w:ascii="Times New Roman" w:hAnsi="Times New Roman"/>
+          <w:sz w:val="24"/>
+          <w:szCs w:val="24"/>
+          <w:lang w:val="en-GB"/>
+        </w:rPr>
+        <w:t xml:space="preserve"> for being a blessing to me.</w:t>
       </w:r>
       <w:bookmarkStart w:id="0" w:name="_GoBack"/>
       <w:bookmarkEnd w:id="0"/>

</xml_diff>